<commit_message>
Kommunikationsmodelle und Architektur bearbeitet
</commit_message>
<xml_diff>
--- a/MS1/workinprogress/Serverarchitektur.docx
+++ b/MS1/workinprogress/Serverarchitektur.docx
@@ -111,20 +111,12 @@
               <wp:align>left</wp:align>
             </wp:positionH>
             <wp:positionV relativeFrom="paragraph">
-              <wp:posOffset>272415</wp:posOffset>
+              <wp:posOffset>281940</wp:posOffset>
             </wp:positionV>
-            <wp:extent cx="5667375" cy="5667375"/>
-            <wp:effectExtent l="0" t="0" r="9525" b="9525"/>
-            <wp:wrapThrough wrapText="bothSides">
-              <wp:wrapPolygon edited="0">
-                <wp:start x="0" y="0"/>
-                <wp:lineTo x="0" y="21564"/>
-                <wp:lineTo x="21564" y="21564"/>
-                <wp:lineTo x="21564" y="0"/>
-                <wp:lineTo x="0" y="0"/>
-              </wp:wrapPolygon>
-            </wp:wrapThrough>
-            <wp:docPr id="2" name="Grafik 2"/>
+            <wp:extent cx="5867400" cy="4693920"/>
+            <wp:effectExtent l="0" t="0" r="0" b="0"/>
+            <wp:wrapTopAndBottom/>
+            <wp:docPr id="1" name="Grafik 1"/>
             <wp:cNvGraphicFramePr>
               <a:graphicFrameLocks xmlns:a="http://schemas.openxmlformats.org/drawingml/2006/main" noChangeAspect="1"/>
             </wp:cNvGraphicFramePr>
@@ -132,7 +124,7 @@
               <a:graphicData uri="http://schemas.openxmlformats.org/drawingml/2006/picture">
                 <pic:pic xmlns:pic="http://schemas.openxmlformats.org/drawingml/2006/picture">
                   <pic:nvPicPr>
-                    <pic:cNvPr id="2" name="Architektur.jpg"/>
+                    <pic:cNvPr id="1" name="Architektur.jpg"/>
                     <pic:cNvPicPr/>
                   </pic:nvPicPr>
                   <pic:blipFill>
@@ -150,7 +142,7 @@
                   <pic:spPr>
                     <a:xfrm>
                       <a:off x="0" y="0"/>
-                      <a:ext cx="5667375" cy="5667375"/>
+                      <a:ext cx="5867400" cy="4693920"/>
                     </a:xfrm>
                     <a:prstGeom prst="rect">
                       <a:avLst/>
@@ -179,101 +171,119 @@
           <w:szCs w:val="28"/>
         </w:rPr>
       </w:pPr>
-      <w:r>
+    </w:p>
+    <w:p>
+      <w:pPr>
         <w:rPr>
           <w:sz w:val="28"/>
           <w:szCs w:val="28"/>
         </w:rPr>
-        <w:t>Server</w:t>
-      </w:r>
-    </w:p>
-    <w:p>
-      <w:r>
-        <w:t xml:space="preserve">Der Server dient zum Datenaustausch zwischen den Komponenten. </w:t>
-      </w:r>
-      <w:r>
-        <w:t xml:space="preserve">Bei der Umsetzung des Servers konnten wir zwischen PHP und Node.js wählen. </w:t>
-      </w:r>
-      <w:r>
-        <w:t xml:space="preserve">Hier haben wir uns für eine Umsetzung mit Node.js </w:t>
-      </w:r>
-      <w:r>
-        <w:lastRenderedPageBreak/>
-        <w:t xml:space="preserve">und Express.js entschieden, da wir bereits Erfahrung damit haben und da es sich gut für unser System eignet. </w:t>
-      </w:r>
-    </w:p>
-    <w:p>
-      <w:pPr>
+      </w:pPr>
+      <w:r>
         <w:rPr>
           <w:sz w:val="28"/>
           <w:szCs w:val="28"/>
         </w:rPr>
-      </w:pPr>
-      <w:r>
+        <w:t>Server</w:t>
+      </w:r>
+    </w:p>
+    <w:p>
+      <w:r>
+        <w:t xml:space="preserve">Der Server dient zum Datenaustausch zwischen den Komponenten. </w:t>
+      </w:r>
+      <w:r>
+        <w:t xml:space="preserve">Bei der Umsetzung des Servers konnten wir zwischen PHP und Node.js wählen. </w:t>
+      </w:r>
+      <w:r>
+        <w:t xml:space="preserve">Hier haben wir uns für eine Umsetzung mit Node.js und Express.js entschieden, da wir bereits Erfahrung damit haben und da es sich gut für unser System eignet. </w:t>
+      </w:r>
+    </w:p>
+    <w:p>
+      <w:pPr>
         <w:rPr>
           <w:sz w:val="28"/>
           <w:szCs w:val="28"/>
         </w:rPr>
-        <w:t>Datenaustausch und Datenbank</w:t>
-      </w:r>
-    </w:p>
-    <w:p>
-      <w:r>
-        <w:t>Über http können Daten</w:t>
-      </w:r>
-      <w:r>
-        <w:t xml:space="preserve"> im JSON Format</w:t>
-      </w:r>
-      <w:r>
-        <w:t xml:space="preserve"> zwischen den Clients und dem Server ausgetauscht werden und diese können ggf. vom Server in der Datenbank gespeichert werden. Als Datenbank benutzen wir </w:t>
-      </w:r>
-      <w:proofErr w:type="spellStart"/>
-      <w:r>
-        <w:t>MongoDB</w:t>
-      </w:r>
-      <w:proofErr w:type="spellEnd"/>
-      <w:r>
-        <w:t xml:space="preserve">, da diese gut in Verbindung mit Node.js eingesetzt werden kann. Als Middleware für die Interaktion mit </w:t>
-      </w:r>
-      <w:proofErr w:type="spellStart"/>
-      <w:r>
-        <w:t>MongoDB</w:t>
-      </w:r>
-      <w:proofErr w:type="spellEnd"/>
-      <w:r>
-        <w:t xml:space="preserve"> benutzen wir das </w:t>
-      </w:r>
-      <w:proofErr w:type="spellStart"/>
-      <w:r>
-        <w:t>Node</w:t>
-      </w:r>
-      <w:proofErr w:type="spellEnd"/>
-      <w:r>
-        <w:t xml:space="preserve"> Modul mongoose.js. In der Datenbank werden zum Beispiel die Tokens für das </w:t>
-      </w:r>
-      <w:proofErr w:type="spellStart"/>
-      <w:r>
-        <w:t>Firebase</w:t>
-      </w:r>
-      <w:proofErr w:type="spellEnd"/>
-      <w:r>
-        <w:t xml:space="preserve"> Cloud Messaging gespeichert. Dieses benutzen wir, um Nachrichten direkt mit „Push-</w:t>
-      </w:r>
-      <w:proofErr w:type="spellStart"/>
-      <w:r>
-        <w:t>Notification</w:t>
-      </w:r>
-      <w:proofErr w:type="spellEnd"/>
-      <w:r>
-        <w:t xml:space="preserve">“ an den App-Nutzer zu verschicken. </w:t>
-      </w:r>
-      <w:r>
-        <w:t>Wenn zum Beispiel die Fachhandlung die Ergebnisse einer Wasseranalyse verschickt, gehen diese erst an den Server und der übermittelt diese</w:t>
-      </w:r>
+      </w:pPr>
+    </w:p>
+    <w:p>
+      <w:pPr>
+        <w:rPr>
+          <w:sz w:val="28"/>
+          <w:szCs w:val="28"/>
+        </w:rPr>
+      </w:pPr>
+    </w:p>
+    <w:p>
+      <w:pPr>
+        <w:rPr>
+          <w:sz w:val="28"/>
+          <w:szCs w:val="28"/>
+        </w:rPr>
+      </w:pPr>
       <w:bookmarkStart w:id="0" w:name="_GoBack"/>
       <w:bookmarkEnd w:id="0"/>
       <w:r>
-        <w:t xml:space="preserve"> per FCM an den Benutzer. </w:t>
+        <w:rPr>
+          <w:sz w:val="28"/>
+          <w:szCs w:val="28"/>
+        </w:rPr>
+        <w:lastRenderedPageBreak/>
+        <w:t>Datenaustausch und Datenbank</w:t>
+      </w:r>
+    </w:p>
+    <w:p>
+      <w:r>
+        <w:t>Über http können Daten</w:t>
+      </w:r>
+      <w:r>
+        <w:t xml:space="preserve"> im JSON Format</w:t>
+      </w:r>
+      <w:r>
+        <w:t xml:space="preserve"> zwischen den Clients und dem Server ausgetauscht werden und diese können ggf. vom Server in der Datenbank gespeichert werden. Als Datenbank benutzen wir </w:t>
+      </w:r>
+      <w:proofErr w:type="spellStart"/>
+      <w:r>
+        <w:t>MongoDB</w:t>
+      </w:r>
+      <w:proofErr w:type="spellEnd"/>
+      <w:r>
+        <w:t xml:space="preserve">, da diese gut in Verbindung mit Node.js eingesetzt werden kann. Als Middleware für die Interaktion mit </w:t>
+      </w:r>
+      <w:proofErr w:type="spellStart"/>
+      <w:r>
+        <w:t>MongoDB</w:t>
+      </w:r>
+      <w:proofErr w:type="spellEnd"/>
+      <w:r>
+        <w:t xml:space="preserve"> benutzen wir das </w:t>
+      </w:r>
+      <w:proofErr w:type="spellStart"/>
+      <w:r>
+        <w:t>Node</w:t>
+      </w:r>
+      <w:proofErr w:type="spellEnd"/>
+      <w:r>
+        <w:t xml:space="preserve"> Modul mongoose.js. In der Datenbank werden zum Beispiel die Tokens für das </w:t>
+      </w:r>
+      <w:proofErr w:type="spellStart"/>
+      <w:r>
+        <w:t>Firebase</w:t>
+      </w:r>
+      <w:proofErr w:type="spellEnd"/>
+      <w:r>
+        <w:t xml:space="preserve"> Cloud Messaging gespeichert. Dieses benutzen wir, um Nachrichten direkt mit „Push-</w:t>
+      </w:r>
+      <w:proofErr w:type="spellStart"/>
+      <w:r>
+        <w:t>Notification</w:t>
+      </w:r>
+      <w:proofErr w:type="spellEnd"/>
+      <w:r>
+        <w:t xml:space="preserve">“ an den App-Nutzer zu verschicken. </w:t>
+      </w:r>
+      <w:r>
+        <w:t xml:space="preserve">Wenn zum Beispiel die Fachhandlung die Ergebnisse einer Wasseranalyse verschickt, gehen diese erst an den Server und der übermittelt diese per FCM an den Benutzer. </w:t>
       </w:r>
       <w:r>
         <w:t xml:space="preserve">Im Vergleich zum Google Cloud Messaging ist das </w:t>

</xml_diff>